<commit_message>
modified:   "doc/Report_Diamond - \345\211\257\346\234\254.docx"
</commit_message>
<xml_diff>
--- a/doc/Report_Diamond - 副本.docx
+++ b/doc/Report_Diamond - 副本.docx
@@ -2906,6 +2906,22 @@
       <w:pPr>
         <w:ind w:firstLine="420" w:firstLineChars="0"/>
         <w:rPr>
+          <w:rFonts w:hint="eastAsia"/>
+          <w:lang w:val="en-US" w:eastAsia="zh-CN"/>
+        </w:rPr>
+      </w:pPr>
+      <w:r>
+        <w:rPr>
+          <w:rFonts w:hint="eastAsia"/>
+          <w:lang w:val="en-US" w:eastAsia="zh-CN"/>
+        </w:rPr>
+        <w:t>函数通过二重循环的方式进行金字塔的遍历，并使用rand方法生成随机数进行填充。</w:t>
+      </w:r>
+    </w:p>
+    <w:p>
+      <w:pPr>
+        <w:ind w:firstLine="420" w:firstLineChars="0"/>
+        <w:rPr>
           <w:rFonts w:hint="default"/>
           <w:lang w:val="en-US" w:eastAsia="zh-CN"/>
         </w:rPr>
@@ -2915,7 +2931,7 @@
           <w:rFonts w:hint="eastAsia"/>
           <w:lang w:val="en-US" w:eastAsia="zh-CN"/>
         </w:rPr>
-        <w:t>函数通过二重循环的方式进行金字塔的遍历，并使用rand方法生成随机数进行填充。</w:t>
+        <w:t>但是通过rand函数生成的随机数不具有规律性，其分布在生成样本量极大时能够呈现一定规律性，但是我们生成的金字塔层数过小，无法达到相对应的数量级，故我们可以认为rand函数生成的随机数在改数量级下无法呈现规律性，其生成的金字塔没有参考价值，故我们不选择该方式进行数据生成。</w:t>
       </w:r>
     </w:p>
     <w:p>
@@ -4575,8 +4591,18 @@
         <w:t>该函数中的正态分布通过调用std方法中的default_random_engine与normal_distribution两个类实现。</w:t>
       </w:r>
     </w:p>
-    <w:p/>
-    <w:p/>
+    <w:p>
+      <w:pPr>
+        <w:ind w:firstLine="420" w:firstLineChars="0"/>
+      </w:pPr>
+      <w:r>
+        <w:rPr>
+          <w:rFonts w:hint="eastAsia"/>
+          <w:lang w:val="en-US" w:eastAsia="zh-CN"/>
+        </w:rPr>
+        <w:t>通过使用正态分布能够较好的弥补使用rand函数在改数量级下无法呈现规律性的问题，但是此方法生成的数据产生数据聚集块的情况极少，基本可以认为其数据不聚块，这与金字塔中拥有矿脉的情况相悖。</w:t>
+      </w:r>
+    </w:p>
     <w:p>
       <w:pPr>
         <w:pStyle w:val="4"/>
@@ -7928,10 +7954,9 @@
             <m:t>G</m:t>
           </m:r>
           <m:r>
+            <m:rPr/>
             <w:rPr>
               <w:rFonts w:hint="default" w:ascii="Times New Roman" w:hAnsi="Times New Roman" w:eastAsia="Times New Roman" w:cs="Times New Roman"/>
-              <w:i w:val="0"/>
-              <w:iCs w:val="0"/>
               <w:caps w:val="0"/>
               <w:color w:val="2C2C36"/>
               <w:spacing w:val="1"/>
@@ -7958,10 +7983,9 @@
             <m:t>x</m:t>
           </m:r>
           <m:r>
+            <m:rPr/>
             <w:rPr>
               <w:rFonts w:hint="default" w:ascii="Times New Roman" w:hAnsi="Times New Roman" w:eastAsia="Times New Roman" w:cs="Times New Roman"/>
-              <w:i w:val="0"/>
-              <w:iCs w:val="0"/>
               <w:caps w:val="0"/>
               <w:color w:val="2C2C36"/>
               <w:spacing w:val="1"/>
@@ -7988,10 +8012,9 @@
             <m:t>y</m:t>
           </m:r>
           <m:r>
+            <m:rPr/>
             <w:rPr>
               <w:rFonts w:hint="default" w:ascii="Times New Roman" w:hAnsi="Times New Roman" w:eastAsia="Times New Roman" w:cs="Times New Roman"/>
-              <w:i w:val="0"/>
-              <w:iCs w:val="0"/>
               <w:caps w:val="0"/>
               <w:color w:val="2C2C36"/>
               <w:spacing w:val="1"/>
@@ -8002,10 +8025,9 @@
             <m:t>)=exp</m:t>
           </m:r>
           <m:r>
+            <m:rPr/>
             <w:rPr>
               <w:rFonts w:ascii="KaTeX_Size2" w:hAnsi="KaTeX_Size2" w:eastAsia="KaTeX_Size2" w:cs="KaTeX_Size2"/>
-              <w:i w:val="0"/>
-              <w:iCs w:val="0"/>
               <w:caps w:val="0"/>
               <w:color w:val="2C2C36"/>
               <w:spacing w:val="1"/>
@@ -8016,10 +8038,9 @@
             <m:t>(</m:t>
           </m:r>
           <m:r>
+            <m:rPr/>
             <w:rPr>
               <w:rFonts w:hint="default" w:ascii="Times New Roman" w:hAnsi="Times New Roman" w:eastAsia="Times New Roman" w:cs="Times New Roman"/>
-              <w:i w:val="0"/>
-              <w:iCs w:val="0"/>
               <w:caps w:val="0"/>
               <w:color w:val="2C2C36"/>
               <w:spacing w:val="1"/>
@@ -8160,7 +8181,6 @@
               <m:sSup>
                 <m:sSupPr>
                   <m:ctrlPr>
-                    <m:rPr/>
                     <w:rPr>
                       <w:rFonts w:hint="default" w:ascii="Cambria Math" w:cs="Times New Roman"/>
                       <w:i w:val="0"/>
@@ -8193,7 +8213,6 @@
                     <m:t>y</m:t>
                   </m:r>
                   <m:ctrlPr>
-                    <m:rPr/>
                     <w:rPr>
                       <w:rFonts w:hint="default" w:ascii="Cambria Math" w:cs="Times New Roman"/>
                       <w:i w:val="0"/>
@@ -8226,7 +8245,6 @@
                     <m:t>2</m:t>
                   </m:r>
                   <m:ctrlPr>
-                    <m:rPr/>
                     <w:rPr>
                       <w:rFonts w:hint="default" w:ascii="Cambria Math" w:cs="Times New Roman"/>
                       <w:i w:val="0"/>
@@ -8276,7 +8294,6 @@
               <m:sSup>
                 <m:sSupPr>
                   <m:ctrlPr>
-                    <m:rPr/>
                     <w:rPr>
                       <w:rFonts w:hint="eastAsia" w:ascii="Cambria Math" w:cs="Times New Roman"/>
                       <w:i w:val="0"/>
@@ -8309,7 +8326,6 @@
                     <m:t>σ</m:t>
                   </m:r>
                   <m:ctrlPr>
-                    <m:rPr/>
                     <w:rPr>
                       <w:rFonts w:hint="eastAsia" w:ascii="Cambria Math" w:cs="Times New Roman"/>
                       <w:i w:val="0"/>
@@ -8342,7 +8358,6 @@
                     <m:t>2</m:t>
                   </m:r>
                   <m:ctrlPr>
-                    <m:rPr/>
                     <w:rPr>
                       <w:rFonts w:hint="eastAsia" w:ascii="Cambria Math" w:cs="Times New Roman"/>
                       <w:i w:val="0"/>
@@ -8374,10 +8389,9 @@
             </m:den>
           </m:f>
           <m:r>
+            <m:rPr/>
             <w:rPr>
               <w:rFonts w:hint="default" w:ascii="Times New Roman" w:hAnsi="Times New Roman" w:eastAsia="Times New Roman" w:cs="Times New Roman"/>
-              <w:i w:val="0"/>
-              <w:iCs w:val="0"/>
               <w:caps w:val="0"/>
               <w:color w:val="2C2C36"/>
               <w:spacing w:val="1"/>
@@ -8388,10 +8402,9 @@
             <m:t>​</m:t>
           </m:r>
           <m:r>
+            <m:rPr/>
             <w:rPr>
               <w:rFonts w:hint="default" w:ascii="KaTeX_Size2" w:hAnsi="KaTeX_Size2" w:eastAsia="KaTeX_Size2" w:cs="KaTeX_Size2"/>
-              <w:i w:val="0"/>
-              <w:iCs w:val="0"/>
               <w:caps w:val="0"/>
               <w:color w:val="2C2C36"/>
               <w:spacing w:val="1"/>
@@ -8424,6 +8437,22 @@
       <w:pPr>
         <w:ind w:firstLine="420" w:firstLineChars="0"/>
         <w:rPr>
+          <w:rFonts w:hint="eastAsia"/>
+          <w:lang w:val="en-US" w:eastAsia="zh-CN"/>
+        </w:rPr>
+      </w:pPr>
+      <w:r>
+        <w:rPr>
+          <w:rFonts w:hint="eastAsia"/>
+          <w:lang w:val="en-US" w:eastAsia="zh-CN"/>
+        </w:rPr>
+        <w:t>函数pyramid_gaussian_fill通过使用rand方法生成k个数值聚集块的中心点，而后使用gaussian函数计算中心点附近点与中心点的距离关系以生成对应的二维高斯函数值。通过这种方式，我们得以实现矿脉聚集的现象。在完成矿脉的生成后，我们使用random_noise函数在还未进行填充的位置填充随机数值，让生成的矿脉图具有更强的随机性。</w:t>
+      </w:r>
+    </w:p>
+    <w:p>
+      <w:pPr>
+        <w:ind w:firstLine="420" w:firstLineChars="0"/>
+        <w:rPr>
           <w:rFonts w:hint="default"/>
           <w:lang w:val="en-US" w:eastAsia="zh-CN"/>
         </w:rPr>
@@ -8433,7 +8462,7 @@
           <w:rFonts w:hint="eastAsia"/>
           <w:lang w:val="en-US" w:eastAsia="zh-CN"/>
         </w:rPr>
-        <w:t>函数pyramid_gaussian_fill通过使用rand方法生成k个数值聚集块的中心点，而后使用gaussian函数计算中心点附近点与中心点的距离关系以生成对应的二维高斯函数值。通过这种方式，我们得以实现矿脉聚集的现象。在完成矿脉的生成后，我们使用random_noise函数在还未进行填充的位置填充随机数值，让生成的矿脉图具有更强的随机性。</w:t>
+        <w:t>通过这种方式，我们能够生成具有聚块的钻石金字塔，同时能够保证数据的出现有一定规律性，当算法进行路径选择时能够有更明显的趋向，更便于我们对于路径优劣进行判断。</w:t>
       </w:r>
     </w:p>
     <w:p/>
@@ -9725,35 +9754,26 @@
       <w:pPr>
         <w:ind w:firstLine="420" w:firstLineChars="0"/>
         <w:rPr>
+          <w:rFonts w:hint="default"/>
+          <w:lang w:val="en-US" w:eastAsia="zh-CN"/>
+        </w:rPr>
+      </w:pPr>
+      <w:r>
+        <w:rPr>
           <w:rFonts w:hint="eastAsia"/>
           <w:lang w:val="en-US" w:eastAsia="zh-CN"/>
         </w:rPr>
-      </w:pPr>
+        <w:t>贪心算法是每个人生来就会的算法，他与我们的直觉最为接近。由于没有探测器，每个矿工只能够看到眼前两个位置包含的矿的价值，我们通过选取两个矿中价值最高的即可完成贪心算法的选择。同时，</w:t>
+      </w:r>
+      <w:bookmarkStart w:id="15" w:name="_GoBack"/>
+      <w:bookmarkEnd w:id="15"/>
       <w:r>
         <w:rPr>
           <w:rFonts w:hint="eastAsia"/>
           <w:lang w:val="en-US" w:eastAsia="zh-CN"/>
         </w:rPr>
-        <w:t>贪心算法是每个人生来就会的算法，他与我们的直觉最为接近。由于没有探测器，每个矿工只能够看到眼前两个位置包含的矿的价值，我们通过选取两个矿中价值最高的即可完成普通矿工的选择。</w:t>
-      </w:r>
-    </w:p>
-    <w:p>
-      <w:pPr>
-        <w:ind w:firstLine="420" w:firstLineChars="0"/>
-        <w:rPr>
-          <w:rFonts w:hint="default"/>
-          <w:lang w:val="en-US" w:eastAsia="zh-CN"/>
-        </w:rPr>
-      </w:pPr>
-      <w:r>
-        <w:rPr>
-          <w:rFonts w:hint="eastAsia"/>
-          <w:lang w:val="en-US" w:eastAsia="zh-CN"/>
-        </w:rPr>
         <w:t>我们在程序中使用一个path向量进行算法生成的挖掘方向的记录。</w:t>
       </w:r>
-      <w:bookmarkStart w:id="15" w:name="_GoBack"/>
-      <w:bookmarkEnd w:id="15"/>
     </w:p>
     <w:p/>
     <w:p/>
@@ -9926,7 +9946,7 @@
     <w:sdtPr>
       <w:id w:val="1699973901"/>
       <w:docPartObj>
-        <w:docPartGallery w:val="AutoText"/>
+        <w:docPartGallery w:val="autotext"/>
       </w:docPartObj>
     </w:sdtPr>
     <w:sdtContent>
@@ -10496,9 +10516,9 @@
     <w:lsdException w:uiPriority="99" w:name="index 7"/>
     <w:lsdException w:uiPriority="99" w:name="index 8"/>
     <w:lsdException w:uiPriority="99" w:name="index 9"/>
-    <w:lsdException w:uiPriority="39" w:semiHidden="0" w:name="toc 1"/>
-    <w:lsdException w:uiPriority="39" w:semiHidden="0" w:name="toc 2"/>
-    <w:lsdException w:uiPriority="39" w:semiHidden="0" w:name="toc 3"/>
+    <w:lsdException w:qFormat="1" w:uiPriority="39" w:semiHidden="0" w:name="toc 1"/>
+    <w:lsdException w:qFormat="1" w:uiPriority="39" w:semiHidden="0" w:name="toc 2"/>
+    <w:lsdException w:qFormat="1" w:uiPriority="39" w:semiHidden="0" w:name="toc 3"/>
     <w:lsdException w:uiPriority="39" w:name="toc 4"/>
     <w:lsdException w:uiPriority="39" w:name="toc 5"/>
     <w:lsdException w:uiPriority="39" w:name="toc 6"/>
@@ -10508,8 +10528,8 @@
     <w:lsdException w:uiPriority="99" w:name="Normal Indent"/>
     <w:lsdException w:uiPriority="99" w:name="footnote text"/>
     <w:lsdException w:uiPriority="99" w:name="annotation text"/>
-    <w:lsdException w:uiPriority="99" w:semiHidden="0" w:name="header"/>
-    <w:lsdException w:uiPriority="99" w:semiHidden="0" w:name="footer"/>
+    <w:lsdException w:qFormat="1" w:uiPriority="99" w:semiHidden="0" w:name="header"/>
+    <w:lsdException w:qFormat="1" w:uiPriority="99" w:semiHidden="0" w:name="footer"/>
     <w:lsdException w:uiPriority="99" w:name="index heading"/>
     <w:lsdException w:qFormat="1" w:uiPriority="35" w:name="caption"/>
     <w:lsdException w:uiPriority="99" w:name="table of figures"/>
@@ -10562,7 +10582,7 @@
     <w:lsdException w:uiPriority="99" w:name="Body Text Indent 2"/>
     <w:lsdException w:uiPriority="99" w:name="Body Text Indent 3"/>
     <w:lsdException w:uiPriority="99" w:name="Block Text"/>
-    <w:lsdException w:uiPriority="99" w:semiHidden="0" w:name="Hyperlink"/>
+    <w:lsdException w:qFormat="1" w:uiPriority="99" w:semiHidden="0" w:name="Hyperlink"/>
     <w:lsdException w:uiPriority="99" w:name="FollowedHyperlink"/>
     <w:lsdException w:qFormat="1" w:unhideWhenUsed="0" w:uiPriority="22" w:semiHidden="0" w:name="Strong"/>
     <w:lsdException w:qFormat="1" w:unhideWhenUsed="0" w:uiPriority="20" w:semiHidden="0" w:name="Emphasis"/>
@@ -10580,7 +10600,7 @@
     <w:lsdException w:uiPriority="99" w:name="HTML Sample"/>
     <w:lsdException w:uiPriority="99" w:name="HTML Typewriter"/>
     <w:lsdException w:uiPriority="99" w:name="HTML Variable"/>
-    <w:lsdException w:uiPriority="99" w:name="Normal Table"/>
+    <w:lsdException w:qFormat="1" w:uiPriority="99" w:name="Normal Table"/>
     <w:lsdException w:uiPriority="99" w:name="annotation subject"/>
     <w:lsdException w:uiPriority="99" w:name="Table Simple 1"/>
     <w:lsdException w:uiPriority="99" w:name="Table Simple 2"/>
@@ -10818,6 +10838,7 @@
     <w:name w:val="Normal Table"/>
     <w:semiHidden/>
     <w:unhideWhenUsed/>
+    <w:qFormat/>
     <w:uiPriority w:val="99"/>
     <w:tblPr>
       <w:tblCellMar>
@@ -10834,6 +10855,7 @@
     <w:next w:val="1"/>
     <w:autoRedefine/>
     <w:unhideWhenUsed/>
+    <w:qFormat/>
     <w:uiPriority w:val="39"/>
     <w:pPr>
       <w:ind w:left="840" w:leftChars="400"/>
@@ -10844,6 +10866,7 @@
     <w:basedOn w:val="1"/>
     <w:link w:val="17"/>
     <w:unhideWhenUsed/>
+    <w:qFormat/>
     <w:uiPriority w:val="99"/>
     <w:pPr>
       <w:tabs>
@@ -10864,6 +10887,7 @@
     <w:basedOn w:val="1"/>
     <w:link w:val="16"/>
     <w:unhideWhenUsed/>
+    <w:qFormat/>
     <w:uiPriority w:val="99"/>
     <w:pPr>
       <w:tabs>
@@ -10885,6 +10909,7 @@
     <w:next w:val="1"/>
     <w:autoRedefine/>
     <w:unhideWhenUsed/>
+    <w:qFormat/>
     <w:uiPriority w:val="39"/>
   </w:style>
   <w:style w:type="paragraph" w:styleId="9">
@@ -10893,6 +10918,7 @@
     <w:next w:val="1"/>
     <w:autoRedefine/>
     <w:unhideWhenUsed/>
+    <w:qFormat/>
     <w:uiPriority w:val="39"/>
     <w:pPr>
       <w:ind w:left="420" w:leftChars="200"/>
@@ -10902,6 +10928,7 @@
     <w:name w:val="Hyperlink"/>
     <w:basedOn w:val="11"/>
     <w:unhideWhenUsed/>
+    <w:qFormat/>
     <w:uiPriority w:val="99"/>
     <w:rPr>
       <w:color w:val="467886" w:themeColor="hyperlink"/>
@@ -10917,6 +10944,7 @@
     <w:name w:val="标题 2 字符"/>
     <w:basedOn w:val="11"/>
     <w:link w:val="3"/>
+    <w:qFormat/>
     <w:uiPriority w:val="9"/>
     <w:rPr>
       <w:rFonts w:ascii="Times New Roman" w:hAnsi="Times New Roman" w:eastAsia="宋体" w:cstheme="majorBidi"/>
@@ -10940,6 +10968,7 @@
     <w:name w:val="标题三 字符"/>
     <w:basedOn w:val="11"/>
     <w:link w:val="14"/>
+    <w:qFormat/>
     <w:uiPriority w:val="0"/>
     <w:rPr>
       <w:rFonts w:ascii="Times New Roman" w:hAnsi="Times New Roman" w:eastAsia="宋体"/>
@@ -10950,6 +10979,7 @@
     <w:name w:val="页眉 字符"/>
     <w:basedOn w:val="11"/>
     <w:link w:val="7"/>
+    <w:qFormat/>
     <w:uiPriority w:val="99"/>
     <w:rPr>
       <w:rFonts w:ascii="Times New Roman" w:hAnsi="Times New Roman" w:eastAsia="宋体"/>
@@ -10961,6 +10991,7 @@
     <w:name w:val="页脚 字符"/>
     <w:basedOn w:val="11"/>
     <w:link w:val="6"/>
+    <w:qFormat/>
     <w:uiPriority w:val="99"/>
     <w:rPr>
       <w:rFonts w:ascii="Times New Roman" w:hAnsi="Times New Roman" w:eastAsia="宋体"/>
@@ -10972,6 +11003,7 @@
     <w:name w:val="标题 1 字符"/>
     <w:basedOn w:val="11"/>
     <w:link w:val="2"/>
+    <w:qFormat/>
     <w:uiPriority w:val="9"/>
     <w:rPr>
       <w:rFonts w:ascii="Times New Roman" w:hAnsi="Times New Roman" w:eastAsia="宋体"/>
@@ -10995,6 +11027,7 @@
     <w:name w:val="标题 3 字符"/>
     <w:basedOn w:val="11"/>
     <w:link w:val="4"/>
+    <w:qFormat/>
     <w:uiPriority w:val="9"/>
     <w:rPr>
       <w:rFonts w:ascii="Times New Roman" w:hAnsi="Times New Roman" w:eastAsia="宋体"/>
@@ -11283,14 +11316,4 @@
   </a:themeElements>
   <a:objectDefaults/>
 </a:theme>
-</file>
-
-<file path=customXml/item1.xml><?xml version="1.0" encoding="utf-8"?>
-<b:Sources xmlns:b="http://schemas.openxmlformats.org/officeDocument/2006/bibliography" xmlns="http://schemas.openxmlformats.org/officeDocument/2006/bibliography" SelectedStyle="\APASixthEditionOfficeOnline.xsl" StyleName="APA" Version="6"/>
-</file>
-
-<file path=customXml/itemProps1.xml><?xml version="1.0" encoding="utf-8"?>
-<ds:datastoreItem xmlns:ds="http://schemas.openxmlformats.org/officeDocument/2006/customXml" ds:itemID="{EACD218C-55DC-4F68-A014-CF3D44DA8741}">
-  <ds:schemaRefs/>
-</ds:datastoreItem>
 </file>
</xml_diff>